<commit_message>
Week 3 , in class work
</commit_message>
<xml_diff>
--- a/notes/week 3/week-3 notes.docx
+++ b/notes/week 3/week-3 notes.docx
@@ -193,6 +193,18 @@
       </w:pPr>
       <w:r>
         <w:t>D1=d2 = 0 indicates car pooling</w:t>
+      </w:r>
+    </w:p>
+    <w:p>
+      <w:pPr>
+        <w:pStyle w:val="ListParagraph"/>
+        <w:numPr>
+          <w:ilvl w:val="0"/>
+          <w:numId w:val="1"/>
+        </w:numPr>
+      </w:pPr>
+      <w:r>
+        <w:t xml:space="preserve">ALWAYS be specific about what your variables are </w:t>
       </w:r>
     </w:p>
     <w:sectPr>

</xml_diff>

<commit_message>
Completed week 3 homework problem, finished week 3 notes
</commit_message>
<xml_diff>
--- a/notes/week 3/week-3 notes.docx
+++ b/notes/week 3/week-3 notes.docx
@@ -205,6 +205,240 @@
       </w:pPr>
       <w:r>
         <w:t xml:space="preserve">ALWAYS be specific about what your variables are </w:t>
+      </w:r>
+    </w:p>
+    <w:p>
+      <w:pPr>
+        <w:pStyle w:val="Heading1"/>
+      </w:pPr>
+      <w:r>
+        <w:t xml:space="preserve">Model Selection: </w:t>
+      </w:r>
+    </w:p>
+    <w:p>
+      <w:r>
+        <w:t xml:space="preserve">Types of “goodness-of-fit” models: </w:t>
+      </w:r>
+    </w:p>
+    <w:p>
+      <w:pPr>
+        <w:pStyle w:val="ListParagraph"/>
+        <w:numPr>
+          <w:ilvl w:val="0"/>
+          <w:numId w:val="1"/>
+        </w:numPr>
+      </w:pPr>
+      <w:r>
+        <w:t>Standard er</w:t>
+      </w:r>
+      <w:r>
+        <w:t>r</w:t>
+      </w:r>
+      <w:r>
+        <w:t>or of the estimate, se</w:t>
+      </w:r>
+    </w:p>
+    <w:p>
+      <w:pPr>
+        <w:pStyle w:val="ListParagraph"/>
+        <w:numPr>
+          <w:ilvl w:val="0"/>
+          <w:numId w:val="1"/>
+        </w:numPr>
+      </w:pPr>
+      <w:r>
+        <w:t>Coefficient of determination, R^2</w:t>
+      </w:r>
+    </w:p>
+    <w:p>
+      <w:pPr>
+        <w:pStyle w:val="ListParagraph"/>
+        <w:numPr>
+          <w:ilvl w:val="0"/>
+          <w:numId w:val="1"/>
+        </w:numPr>
+      </w:pPr>
+      <w:r>
+        <w:t>Adjusted coefficient of determination, adjust</w:t>
+      </w:r>
+      <w:r>
+        <w:t>ed R^2</w:t>
+      </w:r>
+    </w:p>
+    <w:p>
+      <w:pPr>
+        <w:pStyle w:val="Heading2"/>
+      </w:pPr>
+      <w:r>
+        <w:t xml:space="preserve">Standard Error of the Estimate: </w:t>
+      </w:r>
+    </w:p>
+    <w:p>
+      <w:pPr>
+        <w:pStyle w:val="ListParagraph"/>
+        <w:numPr>
+          <w:ilvl w:val="0"/>
+          <w:numId w:val="1"/>
+        </w:numPr>
+      </w:pPr>
+      <w:r>
+        <w:t>It is the standard deviation of the residuals</w:t>
+      </w:r>
+    </w:p>
+    <w:p>
+      <w:pPr>
+        <w:pStyle w:val="ListParagraph"/>
+        <w:numPr>
+          <w:ilvl w:val="0"/>
+          <w:numId w:val="1"/>
+        </w:numPr>
+      </w:pPr>
+      <w:r>
+        <w:t xml:space="preserve">The sample variance is the average of the squared residuals </w:t>
+      </w:r>
+    </w:p>
+    <w:p>
+      <w:pPr>
+        <w:pStyle w:val="ListParagraph"/>
+        <w:numPr>
+          <w:ilvl w:val="0"/>
+          <w:numId w:val="1"/>
+        </w:numPr>
+      </w:pPr>
+      <w:r>
+        <w:t xml:space="preserve">You se n-k-1 since we are using k </w:t>
+      </w:r>
+      <w:r>
+        <w:t>number of predictor variables because we are estimating all the betas</w:t>
+      </w:r>
+    </w:p>
+    <w:p>
+      <w:pPr>
+        <w:pStyle w:val="ListParagraph"/>
+        <w:numPr>
+          <w:ilvl w:val="0"/>
+          <w:numId w:val="1"/>
+        </w:numPr>
+      </w:pPr>
+      <w:r>
+        <w:t>The smaller the SSE the better the fit</w:t>
+      </w:r>
+    </w:p>
+    <w:p>
+      <w:pPr>
+        <w:pStyle w:val="ListParagraph"/>
+        <w:numPr>
+          <w:ilvl w:val="1"/>
+          <w:numId w:val="1"/>
+        </w:numPr>
+      </w:pPr>
+      <w:r>
+        <w:t>Its hard to interpret the SSE</w:t>
+      </w:r>
+    </w:p>
+    <w:p>
+      <w:pPr>
+        <w:pStyle w:val="Heading2"/>
+      </w:pPr>
+      <w:r>
+        <w:lastRenderedPageBreak/>
+        <w:t xml:space="preserve">R^2: </w:t>
+      </w:r>
+    </w:p>
+    <w:p>
+      <w:pPr>
+        <w:pStyle w:val="ListParagraph"/>
+        <w:numPr>
+          <w:ilvl w:val="0"/>
+          <w:numId w:val="1"/>
+        </w:numPr>
+      </w:pPr>
+      <w:r>
+        <w:t>Denotes the sample variation in the dependent variable that is explained by the estimated regression equation</w:t>
+      </w:r>
+    </w:p>
+    <w:p>
+      <w:pPr>
+        <w:pStyle w:val="ListParagraph"/>
+        <w:numPr>
+          <w:ilvl w:val="1"/>
+          <w:numId w:val="1"/>
+        </w:numPr>
+      </w:pPr>
+      <w:r>
+        <w:t xml:space="preserve">Closer to 1 </w:t>
+      </w:r>
+      <w:r>
+        <w:sym w:font="Wingdings" w:char="F0E0"/>
+      </w:r>
+      <w:r>
+        <w:t xml:space="preserve"> better the fit </w:t>
+      </w:r>
+    </w:p>
+    <w:p>
+      <w:pPr>
+        <w:pStyle w:val="ListParagraph"/>
+        <w:numPr>
+          <w:ilvl w:val="0"/>
+          <w:numId w:val="1"/>
+        </w:numPr>
+      </w:pPr>
+      <w:r>
+        <w:t>Pros:</w:t>
+      </w:r>
+      <w:r>
+        <w:t xml:space="preserve"> </w:t>
+      </w:r>
+      <w:r>
+        <w:t>Very easy to interpret</w:t>
+      </w:r>
+    </w:p>
+    <w:p>
+      <w:pPr>
+        <w:pStyle w:val="ListParagraph"/>
+        <w:numPr>
+          <w:ilvl w:val="0"/>
+          <w:numId w:val="1"/>
+        </w:numPr>
+      </w:pPr>
+      <w:r>
+        <w:t xml:space="preserve">Cons: </w:t>
+      </w:r>
+      <w:r>
+        <w:t xml:space="preserve"> the r^2 number goes down when you increase the </w:t>
+      </w:r>
+      <w:r>
+        <w:t>number of predictor variables</w:t>
+      </w:r>
+    </w:p>
+    <w:p>
+      <w:pPr>
+        <w:pStyle w:val="ListParagraph"/>
+        <w:numPr>
+          <w:ilvl w:val="0"/>
+          <w:numId w:val="1"/>
+        </w:numPr>
+      </w:pPr>
+      <w:r>
+        <w:t xml:space="preserve">When comparing models, you want the model with the highest </w:t>
+      </w:r>
+      <w:r>
+        <w:rPr>
+          <w:u w:val="single"/>
+        </w:rPr>
+        <w:t>adjusted</w:t>
+      </w:r>
+      <w:r>
+        <w:t xml:space="preserve"> R^2</w:t>
+      </w:r>
+    </w:p>
+    <w:p/>
+    <w:p>
+      <w:r>
+        <w:t xml:space="preserve">When comparing the three models (from slides) you cant use R^2 since they have different predictor variable numbers so we use </w:t>
+      </w:r>
+      <w:r>
+        <w:t xml:space="preserve">Standard Error which tells us that model 3 is more accurate. </w:t>
       </w:r>
     </w:p>
     <w:sectPr>
@@ -815,7 +1049,6 @@
     <w:next w:val="Normal"/>
     <w:link w:val="Heading2Char"/>
     <w:uiPriority w:val="9"/>
-    <w:semiHidden/>
     <w:unhideWhenUsed/>
     <w:qFormat/>
     <w:rsid w:val="00E93DB2"/>
@@ -1032,7 +1265,6 @@
     <w:basedOn w:val="DefaultParagraphFont"/>
     <w:link w:val="Heading2"/>
     <w:uiPriority w:val="9"/>
-    <w:semiHidden/>
     <w:rsid w:val="00E93DB2"/>
     <w:rPr>
       <w:rFonts w:asciiTheme="majorHAnsi" w:eastAsiaTheme="majorEastAsia" w:hAnsiTheme="majorHAnsi" w:cstheme="majorBidi"/>

</xml_diff>